<commit_message>
Commit AFTER submission to FSO so I do not lose my work.  FINAL PROJECT 3
</commit_message>
<xml_diff>
--- a/gilbert_denise_Project3/gilbert_denise_Live_Links.docx
+++ b/gilbert_denise_Project3/gilbert_denise_Live_Links.docx
@@ -14,21 +14,7 @@
           <w:rPr>
             <w:rStyle w:val="Hyperlink"/>
           </w:rPr>
-          <w:t>http://dmg763.github.com/MIU/gilbert_denise_Projec</w:t>
-        </w:r>
-        <w:bookmarkStart w:id="0" w:name="_GoBack"/>
-        <w:bookmarkEnd w:id="0"/>
-        <w:r>
-          <w:rPr>
-            <w:rStyle w:val="Hyperlink"/>
-          </w:rPr>
-          <w:t>t</w:t>
-        </w:r>
-        <w:r>
-          <w:rPr>
-            <w:rStyle w:val="Hyperlink"/>
-          </w:rPr>
-          <w:t>2/GOLD/index.html</w:t>
+          <w:t>http://dmg763.github.com/MIU/gilbert_denise_Project3/GOLD/index.html</w:t>
         </w:r>
       </w:hyperlink>
     </w:p>
@@ -38,7 +24,21 @@
           <w:rPr>
             <w:rStyle w:val="Hyperlink"/>
           </w:rPr>
-          <w:t>http://dmg763.github.com/MIU/gilbert_denise_Project2/BRONZE/index.html</w:t>
+          <w:t>http://dmg763.github</w:t>
+        </w:r>
+        <w:r>
+          <w:rPr>
+            <w:rStyle w:val="Hyperlink"/>
+          </w:rPr>
+          <w:t>.com/MIU/gilbert_denise_Project3</w:t>
+        </w:r>
+        <w:bookmarkStart w:id="0" w:name="_GoBack"/>
+        <w:bookmarkEnd w:id="0"/>
+        <w:r>
+          <w:rPr>
+            <w:rStyle w:val="Hyperlink"/>
+          </w:rPr>
+          <w:t>/BRONZE/index.html</w:t>
         </w:r>
       </w:hyperlink>
     </w:p>

</xml_diff>